<commit_message>
Fix shell after massive miscalculation
It was waaaaaay too big :(
</commit_message>
<xml_diff>
--- a/mech/Shell/m4-sherman-papercraft.docx
+++ b/mech/Shell/m4-sherman-papercraft.docx
@@ -1,20 +1,21 @@
 
 <file path=word/document.xml><?xml version="1.0" encoding="utf-8"?>
-<w:document xmlns:wpc="http://schemas.microsoft.com/office/word/2010/wordprocessingCanvas" xmlns:cx="http://schemas.microsoft.com/office/drawing/2014/chartex" xmlns:cx1="http://schemas.microsoft.com/office/drawing/2015/9/8/chartex" xmlns:cx2="http://schemas.microsoft.com/office/drawing/2015/10/21/chartex" xmlns:cx3="http://schemas.microsoft.com/office/drawing/2016/5/9/chartex" xmlns:cx4="http://schemas.microsoft.com/office/drawing/2016/5/10/chartex" xmlns:cx5="http://schemas.microsoft.com/office/drawing/2016/5/11/chartex" xmlns:cx6="http://schemas.microsoft.com/office/drawing/2016/5/12/chartex" xmlns:cx7="http://schemas.microsoft.com/office/drawing/2016/5/13/chartex" xmlns:cx8="http://schemas.microsoft.com/office/drawing/2016/5/14/chartex" xmlns:mc="http://schemas.openxmlformats.org/markup-compatibility/2006" xmlns:aink="http://schemas.microsoft.com/office/drawing/2016/ink" xmlns:am3d="http://schemas.microsoft.com/office/drawing/2017/model3d" xmlns:o="urn:schemas-microsoft-com:office:office" xmlns:r="http://schemas.openxmlformats.org/officeDocument/2006/relationships" xmlns:m="http://schemas.openxmlformats.org/officeDocument/2006/math" xmlns:v="urn:schemas-microsoft-com:vml" xmlns:wp14="http://schemas.microsoft.com/office/word/2010/wordprocessingDrawing" xmlns:wp="http://schemas.openxmlformats.org/drawingml/2006/wordprocessingDrawing" xmlns:w10="urn:schemas-microsoft-com:office:word" xmlns:w="http://schemas.openxmlformats.org/wordprocessingml/2006/main" xmlns:w14="http://schemas.microsoft.com/office/word/2010/wordml" xmlns:w15="http://schemas.microsoft.com/office/word/2012/wordml" xmlns:w16cex="http://schemas.microsoft.com/office/word/2018/wordml/cex" xmlns:w16cid="http://schemas.microsoft.com/office/word/2016/wordml/cid" xmlns:w16="http://schemas.microsoft.com/office/word/2018/wordml" xmlns:w16se="http://schemas.microsoft.com/office/word/2015/wordml/symex" xmlns:wpg="http://schemas.microsoft.com/office/word/2010/wordprocessingGroup" xmlns:wpi="http://schemas.microsoft.com/office/word/2010/wordprocessingInk" xmlns:wne="http://schemas.microsoft.com/office/word/2006/wordml" xmlns:wps="http://schemas.microsoft.com/office/word/2010/wordprocessingShape" mc:Ignorable="w14 w15 w16se w16cid w16 w16cex wp14">
+<w:document xmlns:wpc="http://schemas.microsoft.com/office/word/2010/wordprocessingCanvas" xmlns:mc="http://schemas.openxmlformats.org/markup-compatibility/2006" xmlns:o="urn:schemas-microsoft-com:office:office" xmlns:r="http://schemas.openxmlformats.org/officeDocument/2006/relationships" xmlns:m="http://schemas.openxmlformats.org/officeDocument/2006/math" xmlns:v="urn:schemas-microsoft-com:vml" xmlns:wp14="http://schemas.microsoft.com/office/word/2010/wordprocessingDrawing" xmlns:wp="http://schemas.openxmlformats.org/drawingml/2006/wordprocessingDrawing" xmlns:w10="urn:schemas-microsoft-com:office:word" xmlns:w="http://schemas.openxmlformats.org/wordprocessingml/2006/main" xmlns:w14="http://schemas.microsoft.com/office/word/2010/wordml" xmlns:w15="http://schemas.microsoft.com/office/word/2012/wordml" xmlns:wpg="http://schemas.microsoft.com/office/word/2010/wordprocessingGroup" xmlns:wpi="http://schemas.microsoft.com/office/word/2010/wordprocessingInk" xmlns:wne="http://schemas.microsoft.com/office/word/2006/wordml" xmlns:wps="http://schemas.microsoft.com/office/word/2010/wordprocessingShape" mc:Ignorable="w14 w15 wp14">
   <w:body>
     <w:p>
       <w:pPr>
         <w:jc w:val="center"/>
       </w:pPr>
+      <w:bookmarkStart w:id="0" w:name="_GoBack"/>
       <w:r>
         <w:rPr>
           <w:noProof/>
         </w:rPr>
         <w:drawing>
-          <wp:inline distT="0" distB="0" distL="0" distR="0" wp14:anchorId="624B9522" wp14:editId="507A5D97">
-            <wp:extent cx="7467600" cy="10039350"/>
-            <wp:effectExtent l="0" t="0" r="0" b="0"/>
-            <wp:docPr id="13" name="Picture 13"/>
+          <wp:inline distT="0" distB="0" distL="0" distR="0">
+            <wp:extent cx="7425559" cy="10053199"/>
+            <wp:effectExtent l="0" t="0" r="4445" b="5715"/>
+            <wp:docPr id="5" name="Picture 5" descr="E:\Personal\Projects\Ongoing\rc_tank\mech\Shell\RTS-2.png"/>
             <wp:cNvGraphicFramePr>
               <a:graphicFrameLocks xmlns:a="http://schemas.openxmlformats.org/drawingml/2006/main" noChangeAspect="1"/>
             </wp:cNvGraphicFramePr>
@@ -22,7 +23,7 @@
               <a:graphicData uri="http://schemas.openxmlformats.org/drawingml/2006/picture">
                 <pic:pic xmlns:pic="http://schemas.openxmlformats.org/drawingml/2006/picture">
                   <pic:nvPicPr>
-                    <pic:cNvPr id="0" name="Picture 7"/>
+                    <pic:cNvPr id="0" name="Picture 5" descr="E:\Personal\Projects\Ongoing\rc_tank\mech\Shell\RTS-2.png"/>
                     <pic:cNvPicPr>
                       <a:picLocks noChangeAspect="1" noChangeArrowheads="1"/>
                     </pic:cNvPicPr>
@@ -43,7 +44,62 @@
                   <pic:spPr bwMode="auto">
                     <a:xfrm>
                       <a:off x="0" y="0"/>
-                      <a:ext cx="7467600" cy="10039350"/>
+                      <a:ext cx="7434441" cy="10065223"/>
+                    </a:xfrm>
+                    <a:prstGeom prst="rect">
+                      <a:avLst/>
+                    </a:prstGeom>
+                    <a:noFill/>
+                    <a:ln>
+                      <a:noFill/>
+                    </a:ln>
+                  </pic:spPr>
+                </pic:pic>
+              </a:graphicData>
+            </a:graphic>
+          </wp:inline>
+        </w:drawing>
+      </w:r>
+      <w:bookmarkEnd w:id="0"/>
+      <w:r>
+        <w:rPr>
+          <w:noProof/>
+        </w:rPr>
+        <w:lastRenderedPageBreak/>
+        <w:drawing>
+          <wp:inline distT="0" distB="0" distL="0" distR="0">
+            <wp:extent cx="7417659" cy="10042503"/>
+            <wp:effectExtent l="0" t="0" r="0" b="0"/>
+            <wp:docPr id="4" name="Picture 4" descr="E:\Personal\Projects\Ongoing\rc_tank\mech\Shell\RTS-1.png"/>
+            <wp:cNvGraphicFramePr>
+              <a:graphicFrameLocks xmlns:a="http://schemas.openxmlformats.org/drawingml/2006/main" noChangeAspect="1"/>
+            </wp:cNvGraphicFramePr>
+            <a:graphic xmlns:a="http://schemas.openxmlformats.org/drawingml/2006/main">
+              <a:graphicData uri="http://schemas.openxmlformats.org/drawingml/2006/picture">
+                <pic:pic xmlns:pic="http://schemas.openxmlformats.org/drawingml/2006/picture">
+                  <pic:nvPicPr>
+                    <pic:cNvPr id="0" name="Picture 4" descr="E:\Personal\Projects\Ongoing\rc_tank\mech\Shell\RTS-1.png"/>
+                    <pic:cNvPicPr>
+                      <a:picLocks noChangeAspect="1" noChangeArrowheads="1"/>
+                    </pic:cNvPicPr>
+                  </pic:nvPicPr>
+                  <pic:blipFill>
+                    <a:blip r:embed="rId5">
+                      <a:extLst>
+                        <a:ext uri="{28A0092B-C50C-407E-A947-70E740481C1C}">
+                          <a14:useLocalDpi xmlns:a14="http://schemas.microsoft.com/office/drawing/2010/main" val="0"/>
+                        </a:ext>
+                      </a:extLst>
+                    </a:blip>
+                    <a:srcRect/>
+                    <a:stretch>
+                      <a:fillRect/>
+                    </a:stretch>
+                  </pic:blipFill>
+                  <pic:spPr bwMode="auto">
+                    <a:xfrm>
+                      <a:off x="0" y="0"/>
+                      <a:ext cx="7433593" cy="10064075"/>
                     </a:xfrm>
                     <a:prstGeom prst="rect">
                       <a:avLst/>
@@ -65,10 +121,10 @@
         </w:rPr>
         <w:lastRenderedPageBreak/>
         <w:drawing>
-          <wp:inline distT="0" distB="0" distL="0" distR="0" wp14:anchorId="5608BBD4" wp14:editId="325F121D">
-            <wp:extent cx="7467600" cy="10039350"/>
+          <wp:inline distT="0" distB="0" distL="0" distR="0">
+            <wp:extent cx="7417659" cy="10042503"/>
             <wp:effectExtent l="0" t="0" r="0" b="0"/>
-            <wp:docPr id="14" name="Picture 14"/>
+            <wp:docPr id="3" name="Picture 3" descr="E:\Personal\Projects\Ongoing\rc_tank\mech\Shell\RTS-3.png"/>
             <wp:cNvGraphicFramePr>
               <a:graphicFrameLocks xmlns:a="http://schemas.openxmlformats.org/drawingml/2006/main" noChangeAspect="1"/>
             </wp:cNvGraphicFramePr>
@@ -76,61 +132,7 @@
               <a:graphicData uri="http://schemas.openxmlformats.org/drawingml/2006/picture">
                 <pic:pic xmlns:pic="http://schemas.openxmlformats.org/drawingml/2006/picture">
                   <pic:nvPicPr>
-                    <pic:cNvPr id="0" name="Picture 8"/>
-                    <pic:cNvPicPr>
-                      <a:picLocks noChangeAspect="1" noChangeArrowheads="1"/>
-                    </pic:cNvPicPr>
-                  </pic:nvPicPr>
-                  <pic:blipFill>
-                    <a:blip r:embed="rId5">
-                      <a:extLst>
-                        <a:ext uri="{28A0092B-C50C-407E-A947-70E740481C1C}">
-                          <a14:useLocalDpi xmlns:a14="http://schemas.microsoft.com/office/drawing/2010/main" val="0"/>
-                        </a:ext>
-                      </a:extLst>
-                    </a:blip>
-                    <a:srcRect/>
-                    <a:stretch>
-                      <a:fillRect/>
-                    </a:stretch>
-                  </pic:blipFill>
-                  <pic:spPr bwMode="auto">
-                    <a:xfrm>
-                      <a:off x="0" y="0"/>
-                      <a:ext cx="7467600" cy="10039350"/>
-                    </a:xfrm>
-                    <a:prstGeom prst="rect">
-                      <a:avLst/>
-                    </a:prstGeom>
-                    <a:noFill/>
-                    <a:ln>
-                      <a:noFill/>
-                    </a:ln>
-                  </pic:spPr>
-                </pic:pic>
-              </a:graphicData>
-            </a:graphic>
-          </wp:inline>
-        </w:drawing>
-      </w:r>
-      <w:r>
-        <w:rPr>
-          <w:noProof/>
-        </w:rPr>
-        <w:lastRenderedPageBreak/>
-        <w:drawing>
-          <wp:inline distT="0" distB="0" distL="0" distR="0" wp14:anchorId="0FA7703E" wp14:editId="0DF2708F">
-            <wp:extent cx="7467600" cy="10039350"/>
-            <wp:effectExtent l="0" t="0" r="0" b="0"/>
-            <wp:docPr id="15" name="Picture 15"/>
-            <wp:cNvGraphicFramePr>
-              <a:graphicFrameLocks xmlns:a="http://schemas.openxmlformats.org/drawingml/2006/main" noChangeAspect="1"/>
-            </wp:cNvGraphicFramePr>
-            <a:graphic xmlns:a="http://schemas.openxmlformats.org/drawingml/2006/main">
-              <a:graphicData uri="http://schemas.openxmlformats.org/drawingml/2006/picture">
-                <pic:pic xmlns:pic="http://schemas.openxmlformats.org/drawingml/2006/picture">
-                  <pic:nvPicPr>
-                    <pic:cNvPr id="0" name="Picture 9"/>
+                    <pic:cNvPr id="0" name="Picture 3" descr="E:\Personal\Projects\Ongoing\rc_tank\mech\Shell\RTS-3.png"/>
                     <pic:cNvPicPr>
                       <a:picLocks noChangeAspect="1" noChangeArrowheads="1"/>
                     </pic:cNvPicPr>
@@ -151,169 +153,7 @@
                   <pic:spPr bwMode="auto">
                     <a:xfrm>
                       <a:off x="0" y="0"/>
-                      <a:ext cx="7467600" cy="10039350"/>
-                    </a:xfrm>
-                    <a:prstGeom prst="rect">
-                      <a:avLst/>
-                    </a:prstGeom>
-                    <a:noFill/>
-                    <a:ln>
-                      <a:noFill/>
-                    </a:ln>
-                  </pic:spPr>
-                </pic:pic>
-              </a:graphicData>
-            </a:graphic>
-          </wp:inline>
-        </w:drawing>
-      </w:r>
-      <w:r>
-        <w:rPr>
-          <w:noProof/>
-        </w:rPr>
-        <w:lastRenderedPageBreak/>
-        <w:drawing>
-          <wp:inline distT="0" distB="0" distL="0" distR="0" wp14:anchorId="4F17DC01" wp14:editId="4BE4680C">
-            <wp:extent cx="7467600" cy="10039350"/>
-            <wp:effectExtent l="0" t="0" r="0" b="0"/>
-            <wp:docPr id="16" name="Picture 16"/>
-            <wp:cNvGraphicFramePr>
-              <a:graphicFrameLocks xmlns:a="http://schemas.openxmlformats.org/drawingml/2006/main" noChangeAspect="1"/>
-            </wp:cNvGraphicFramePr>
-            <a:graphic xmlns:a="http://schemas.openxmlformats.org/drawingml/2006/main">
-              <a:graphicData uri="http://schemas.openxmlformats.org/drawingml/2006/picture">
-                <pic:pic xmlns:pic="http://schemas.openxmlformats.org/drawingml/2006/picture">
-                  <pic:nvPicPr>
-                    <pic:cNvPr id="0" name="Picture 10"/>
-                    <pic:cNvPicPr>
-                      <a:picLocks noChangeAspect="1" noChangeArrowheads="1"/>
-                    </pic:cNvPicPr>
-                  </pic:nvPicPr>
-                  <pic:blipFill>
-                    <a:blip r:embed="rId7">
-                      <a:extLst>
-                        <a:ext uri="{28A0092B-C50C-407E-A947-70E740481C1C}">
-                          <a14:useLocalDpi xmlns:a14="http://schemas.microsoft.com/office/drawing/2010/main" val="0"/>
-                        </a:ext>
-                      </a:extLst>
-                    </a:blip>
-                    <a:srcRect/>
-                    <a:stretch>
-                      <a:fillRect/>
-                    </a:stretch>
-                  </pic:blipFill>
-                  <pic:spPr bwMode="auto">
-                    <a:xfrm>
-                      <a:off x="0" y="0"/>
-                      <a:ext cx="7467600" cy="10039350"/>
-                    </a:xfrm>
-                    <a:prstGeom prst="rect">
-                      <a:avLst/>
-                    </a:prstGeom>
-                    <a:noFill/>
-                    <a:ln>
-                      <a:noFill/>
-                    </a:ln>
-                  </pic:spPr>
-                </pic:pic>
-              </a:graphicData>
-            </a:graphic>
-          </wp:inline>
-        </w:drawing>
-      </w:r>
-      <w:r>
-        <w:rPr>
-          <w:noProof/>
-        </w:rPr>
-        <w:lastRenderedPageBreak/>
-        <w:drawing>
-          <wp:inline distT="0" distB="0" distL="0" distR="0" wp14:anchorId="578BDCD3" wp14:editId="23855763">
-            <wp:extent cx="7467600" cy="10039350"/>
-            <wp:effectExtent l="0" t="0" r="0" b="0"/>
-            <wp:docPr id="17" name="Picture 17"/>
-            <wp:cNvGraphicFramePr>
-              <a:graphicFrameLocks xmlns:a="http://schemas.openxmlformats.org/drawingml/2006/main" noChangeAspect="1"/>
-            </wp:cNvGraphicFramePr>
-            <a:graphic xmlns:a="http://schemas.openxmlformats.org/drawingml/2006/main">
-              <a:graphicData uri="http://schemas.openxmlformats.org/drawingml/2006/picture">
-                <pic:pic xmlns:pic="http://schemas.openxmlformats.org/drawingml/2006/picture">
-                  <pic:nvPicPr>
-                    <pic:cNvPr id="0" name="Picture 11"/>
-                    <pic:cNvPicPr>
-                      <a:picLocks noChangeAspect="1" noChangeArrowheads="1"/>
-                    </pic:cNvPicPr>
-                  </pic:nvPicPr>
-                  <pic:blipFill>
-                    <a:blip r:embed="rId8">
-                      <a:extLst>
-                        <a:ext uri="{28A0092B-C50C-407E-A947-70E740481C1C}">
-                          <a14:useLocalDpi xmlns:a14="http://schemas.microsoft.com/office/drawing/2010/main" val="0"/>
-                        </a:ext>
-                      </a:extLst>
-                    </a:blip>
-                    <a:srcRect/>
-                    <a:stretch>
-                      <a:fillRect/>
-                    </a:stretch>
-                  </pic:blipFill>
-                  <pic:spPr bwMode="auto">
-                    <a:xfrm>
-                      <a:off x="0" y="0"/>
-                      <a:ext cx="7467600" cy="10039350"/>
-                    </a:xfrm>
-                    <a:prstGeom prst="rect">
-                      <a:avLst/>
-                    </a:prstGeom>
-                    <a:noFill/>
-                    <a:ln>
-                      <a:noFill/>
-                    </a:ln>
-                  </pic:spPr>
-                </pic:pic>
-              </a:graphicData>
-            </a:graphic>
-          </wp:inline>
-        </w:drawing>
-      </w:r>
-      <w:r>
-        <w:rPr>
-          <w:noProof/>
-        </w:rPr>
-        <w:lastRenderedPageBreak/>
-        <w:drawing>
-          <wp:inline distT="0" distB="0" distL="0" distR="0" wp14:anchorId="6534C079" wp14:editId="02B24C2C">
-            <wp:extent cx="7467600" cy="10039350"/>
-            <wp:effectExtent l="0" t="0" r="0" b="0"/>
-            <wp:docPr id="18" name="Picture 18"/>
-            <wp:cNvGraphicFramePr>
-              <a:graphicFrameLocks xmlns:a="http://schemas.openxmlformats.org/drawingml/2006/main" noChangeAspect="1"/>
-            </wp:cNvGraphicFramePr>
-            <a:graphic xmlns:a="http://schemas.openxmlformats.org/drawingml/2006/main">
-              <a:graphicData uri="http://schemas.openxmlformats.org/drawingml/2006/picture">
-                <pic:pic xmlns:pic="http://schemas.openxmlformats.org/drawingml/2006/picture">
-                  <pic:nvPicPr>
-                    <pic:cNvPr id="0" name="Picture 12"/>
-                    <pic:cNvPicPr>
-                      <a:picLocks noChangeAspect="1" noChangeArrowheads="1"/>
-                    </pic:cNvPicPr>
-                  </pic:nvPicPr>
-                  <pic:blipFill>
-                    <a:blip r:embed="rId9">
-                      <a:extLst>
-                        <a:ext uri="{28A0092B-C50C-407E-A947-70E740481C1C}">
-                          <a14:useLocalDpi xmlns:a14="http://schemas.microsoft.com/office/drawing/2010/main" val="0"/>
-                        </a:ext>
-                      </a:extLst>
-                    </a:blip>
-                    <a:srcRect/>
-                    <a:stretch>
-                      <a:fillRect/>
-                    </a:stretch>
-                  </pic:blipFill>
-                  <pic:spPr bwMode="auto">
-                    <a:xfrm>
-                      <a:off x="0" y="0"/>
-                      <a:ext cx="7467600" cy="10039350"/>
+                      <a:ext cx="7449194" cy="10085198"/>
                     </a:xfrm>
                     <a:prstGeom prst="rect">
                       <a:avLst/>
@@ -331,9 +171,9 @@
       </w:r>
     </w:p>
     <w:sectPr>
-      <w:pgSz w:w="12240" w:h="15840" w:code="1"/>
-      <w:pgMar w:top="0" w:right="0" w:bottom="0" w:left="0" w:header="709" w:footer="709" w:gutter="0"/>
-      <w:cols w:space="708"/>
+      <w:pgSz w:w="12240" w:h="15840"/>
+      <w:pgMar w:top="0" w:right="0" w:bottom="0" w:left="0" w:header="720" w:footer="720" w:gutter="0"/>
+      <w:cols w:space="720"/>
       <w:docGrid w:linePitch="360"/>
     </w:sectPr>
   </w:body>
@@ -341,14 +181,14 @@
 </file>
 
 <file path=word/styles.xml><?xml version="1.0" encoding="utf-8"?>
-<w:styles xmlns:mc="http://schemas.openxmlformats.org/markup-compatibility/2006" xmlns:r="http://schemas.openxmlformats.org/officeDocument/2006/relationships" xmlns:w="http://schemas.openxmlformats.org/wordprocessingml/2006/main" xmlns:w14="http://schemas.microsoft.com/office/word/2010/wordml" xmlns:w15="http://schemas.microsoft.com/office/word/2012/wordml" xmlns:w16cex="http://schemas.microsoft.com/office/word/2018/wordml/cex" xmlns:w16cid="http://schemas.microsoft.com/office/word/2016/wordml/cid" xmlns:w16="http://schemas.microsoft.com/office/word/2018/wordml" xmlns:w16se="http://schemas.microsoft.com/office/word/2015/wordml/symex" mc:Ignorable="w14 w15 w16se w16cid w16 w16cex">
+<w:styles xmlns:mc="http://schemas.openxmlformats.org/markup-compatibility/2006" xmlns:r="http://schemas.openxmlformats.org/officeDocument/2006/relationships" xmlns:w="http://schemas.openxmlformats.org/wordprocessingml/2006/main" xmlns:w14="http://schemas.microsoft.com/office/word/2010/wordml" xmlns:w15="http://schemas.microsoft.com/office/word/2012/wordml" mc:Ignorable="w14 w15">
   <w:docDefaults>
     <w:rPrDefault>
       <w:rPr>
         <w:rFonts w:asciiTheme="minorHAnsi" w:eastAsiaTheme="minorHAnsi" w:hAnsiTheme="minorHAnsi" w:cstheme="minorBidi"/>
         <w:sz w:val="22"/>
         <w:szCs w:val="22"/>
-        <w:lang w:val="en-CA" w:eastAsia="en-US" w:bidi="ar-SA"/>
+        <w:lang w:val="en-US" w:eastAsia="en-US" w:bidi="ar-SA"/>
       </w:rPr>
     </w:rPrDefault>
     <w:pPrDefault>
@@ -357,7 +197,7 @@
       </w:pPr>
     </w:pPrDefault>
   </w:docDefaults>
-  <w:latentStyles w:defLockedState="0" w:defUIPriority="99" w:defSemiHidden="0" w:defUnhideWhenUsed="0" w:defQFormat="0" w:count="376">
+  <w:latentStyles w:defLockedState="0" w:defUIPriority="99" w:defSemiHidden="0" w:defUnhideWhenUsed="0" w:defQFormat="0" w:count="371">
     <w:lsdException w:name="Normal" w:uiPriority="0" w:qFormat="1"/>
     <w:lsdException w:name="heading 1" w:uiPriority="9" w:qFormat="1"/>
     <w:lsdException w:name="heading 2" w:semiHidden="1" w:uiPriority="9" w:unhideWhenUsed="1" w:qFormat="1"/>
@@ -729,11 +569,6 @@
     <w:lsdException w:name="List Table 5 Dark Accent 6" w:uiPriority="50"/>
     <w:lsdException w:name="List Table 6 Colorful Accent 6" w:uiPriority="51"/>
     <w:lsdException w:name="List Table 7 Colorful Accent 6" w:uiPriority="52"/>
-    <w:lsdException w:name="Mention" w:semiHidden="1" w:unhideWhenUsed="1"/>
-    <w:lsdException w:name="Smart Hyperlink" w:semiHidden="1" w:unhideWhenUsed="1"/>
-    <w:lsdException w:name="Hashtag" w:semiHidden="1" w:unhideWhenUsed="1"/>
-    <w:lsdException w:name="Unresolved Mention" w:semiHidden="1" w:unhideWhenUsed="1"/>
-    <w:lsdException w:name="Smart Link" w:semiHidden="1" w:unhideWhenUsed="1"/>
   </w:latentStyles>
   <w:style w:type="paragraph" w:default="1" w:styleId="Normal">
     <w:name w:val="Normal"/>
@@ -786,7 +621,7 @@
         <a:srgbClr val="E7E6E6"/>
       </a:lt2>
       <a:accent1>
-        <a:srgbClr val="4472C4"/>
+        <a:srgbClr val="5B9BD5"/>
       </a:accent1>
       <a:accent2>
         <a:srgbClr val="ED7D31"/>
@@ -798,7 +633,7 @@
         <a:srgbClr val="FFC000"/>
       </a:accent4>
       <a:accent5>
-        <a:srgbClr val="5B9BD5"/>
+        <a:srgbClr val="4472C4"/>
       </a:accent5>
       <a:accent6>
         <a:srgbClr val="70AD47"/>
@@ -815,9 +650,9 @@
         <a:latin typeface="Calibri Light" panose="020F0302020204030204"/>
         <a:ea typeface=""/>
         <a:cs typeface=""/>
-        <a:font script="Jpan" typeface="游ゴシック Light"/>
+        <a:font script="Jpan" typeface="ＭＳ ゴシック"/>
         <a:font script="Hang" typeface="맑은 고딕"/>
-        <a:font script="Hans" typeface="等线 Light"/>
+        <a:font script="Hans" typeface="宋体"/>
         <a:font script="Hant" typeface="新細明體"/>
         <a:font script="Arab" typeface="Times New Roman"/>
         <a:font script="Hebr" typeface="Times New Roman"/>
@@ -845,31 +680,14 @@
         <a:font script="Viet" typeface="Times New Roman"/>
         <a:font script="Uigh" typeface="Microsoft Uighur"/>
         <a:font script="Geor" typeface="Sylfaen"/>
-        <a:font script="Armn" typeface="Arial"/>
-        <a:font script="Bugi" typeface="Leelawadee UI"/>
-        <a:font script="Bopo" typeface="Microsoft JhengHei"/>
-        <a:font script="Java" typeface="Javanese Text"/>
-        <a:font script="Lisu" typeface="Segoe UI"/>
-        <a:font script="Mymr" typeface="Myanmar Text"/>
-        <a:font script="Nkoo" typeface="Ebrima"/>
-        <a:font script="Olck" typeface="Nirmala UI"/>
-        <a:font script="Osma" typeface="Ebrima"/>
-        <a:font script="Phag" typeface="Phagspa"/>
-        <a:font script="Syrn" typeface="Estrangelo Edessa"/>
-        <a:font script="Syrj" typeface="Estrangelo Edessa"/>
-        <a:font script="Syre" typeface="Estrangelo Edessa"/>
-        <a:font script="Sora" typeface="Nirmala UI"/>
-        <a:font script="Tale" typeface="Microsoft Tai Le"/>
-        <a:font script="Talu" typeface="Microsoft New Tai Lue"/>
-        <a:font script="Tfng" typeface="Ebrima"/>
       </a:majorFont>
       <a:minorFont>
         <a:latin typeface="Calibri" panose="020F0502020204030204"/>
         <a:ea typeface=""/>
         <a:cs typeface=""/>
-        <a:font script="Jpan" typeface="游明朝"/>
+        <a:font script="Jpan" typeface="ＭＳ 明朝"/>
         <a:font script="Hang" typeface="맑은 고딕"/>
-        <a:font script="Hans" typeface="等线"/>
+        <a:font script="Hans" typeface="宋体"/>
         <a:font script="Hant" typeface="新細明體"/>
         <a:font script="Arab" typeface="Arial"/>
         <a:font script="Hebr" typeface="Arial"/>
@@ -897,23 +715,6 @@
         <a:font script="Viet" typeface="Arial"/>
         <a:font script="Uigh" typeface="Microsoft Uighur"/>
         <a:font script="Geor" typeface="Sylfaen"/>
-        <a:font script="Armn" typeface="Arial"/>
-        <a:font script="Bugi" typeface="Leelawadee UI"/>
-        <a:font script="Bopo" typeface="Microsoft JhengHei"/>
-        <a:font script="Java" typeface="Javanese Text"/>
-        <a:font script="Lisu" typeface="Segoe UI"/>
-        <a:font script="Mymr" typeface="Myanmar Text"/>
-        <a:font script="Nkoo" typeface="Ebrima"/>
-        <a:font script="Olck" typeface="Nirmala UI"/>
-        <a:font script="Osma" typeface="Ebrima"/>
-        <a:font script="Phag" typeface="Phagspa"/>
-        <a:font script="Syrn" typeface="Estrangelo Edessa"/>
-        <a:font script="Syrj" typeface="Estrangelo Edessa"/>
-        <a:font script="Syre" typeface="Estrangelo Edessa"/>
-        <a:font script="Sora" typeface="Nirmala UI"/>
-        <a:font script="Tale" typeface="Microsoft Tai Le"/>
-        <a:font script="Talu" typeface="Microsoft New Tai Lue"/>
-        <a:font script="Tfng" typeface="Ebrima"/>
       </a:minorFont>
     </a:fontScheme>
     <a:fmtScheme name="Office">

</xml_diff>